<commit_message>
trying to make captions look better
</commit_message>
<xml_diff>
--- a/CBR_report/CBR_report_final/CBR_template.docx
+++ b/CBR_report/CBR_report_final/CBR_template.docx
@@ -1,24 +1,21 @@
 
 <file path=word/document.xml><?xml version="1.0" encoding="utf-8"?>
-<w:document xmlns:wpc="http://schemas.microsoft.com/office/word/2010/wordprocessingCanvas" xmlns:cx="http://schemas.microsoft.com/office/drawing/2014/chartex" xmlns:cx1="http://schemas.microsoft.com/office/drawing/2015/9/8/chartex" xmlns:cx2="http://schemas.microsoft.com/office/drawing/2015/10/21/chartex" xmlns:cx3="http://schemas.microsoft.com/office/drawing/2016/5/9/chartex" xmlns:cx4="http://schemas.microsoft.com/office/drawing/2016/5/10/chartex" xmlns:cx5="http://schemas.microsoft.com/office/drawing/2016/5/11/chartex" xmlns:cx6="http://schemas.microsoft.com/office/drawing/2016/5/12/chartex" xmlns:cx7="http://schemas.microsoft.com/office/drawing/2016/5/13/chartex" xmlns:cx8="http://schemas.microsoft.com/office/drawing/2016/5/14/chartex" xmlns:mc="http://schemas.openxmlformats.org/markup-compatibility/2006" xmlns:aink="http://schemas.microsoft.com/office/drawing/2016/ink" xmlns:am3d="http://schemas.microsoft.com/office/drawing/2017/model3d" xmlns:o="urn:schemas-microsoft-com:office:office" xmlns:oel="http://schemas.microsoft.com/office/2019/extlst" xmlns:r="http://schemas.openxmlformats.org/officeDocument/2006/relationships" xmlns:m="http://schemas.openxmlformats.org/officeDocument/2006/math" xmlns:v="urn:schemas-microsoft-com:vml" xmlns:wp14="http://schemas.microsoft.com/office/word/2010/wordprocessingDrawing" xmlns:wp="http://schemas.openxmlformats.org/drawingml/2006/wordprocessingDrawing" xmlns:w10="urn:schemas-microsoft-com:office:word" xmlns:w="http://schemas.openxmlformats.org/wordprocessingml/2006/main" xmlns:w14="http://schemas.microsoft.com/office/word/2010/wordml" xmlns:w15="http://schemas.microsoft.com/office/word/2012/wordml" xmlns:w16cex="http://schemas.microsoft.com/office/word/2018/wordml/cex" xmlns:w16cid="http://schemas.microsoft.com/office/word/2016/wordml/cid" xmlns:w16="http://schemas.microsoft.com/office/word/2018/wordml" xmlns:w16sdtdh="http://schemas.microsoft.com/office/word/2020/wordml/sdtdatahash" xmlns:w16se="http://schemas.microsoft.com/office/word/2015/wordml/symex" xmlns:wpg="http://schemas.microsoft.com/office/word/2010/wordprocessingGroup" xmlns:wpi="http://schemas.microsoft.com/office/word/2010/wordprocessingInk" xmlns:wne="http://schemas.microsoft.com/office/word/2006/wordml" xmlns:wps="http://schemas.microsoft.com/office/word/2010/wordprocessingShape" mc:Ignorable="w14 w15 w16se w16cid w16 w16cex w16sdtdh wp14">
+<w:document xmlns:wpc="http://schemas.microsoft.com/office/word/2010/wordprocessingCanvas" xmlns:cx="http://schemas.microsoft.com/office/drawing/2014/chartex" xmlns:cx1="http://schemas.microsoft.com/office/drawing/2015/9/8/chartex" xmlns:cx2="http://schemas.microsoft.com/office/drawing/2015/10/21/chartex" xmlns:cx3="http://schemas.microsoft.com/office/drawing/2016/5/9/chartex" xmlns:cx4="http://schemas.microsoft.com/office/drawing/2016/5/10/chartex" xmlns:cx5="http://schemas.microsoft.com/office/drawing/2016/5/11/chartex" xmlns:cx6="http://schemas.microsoft.com/office/drawing/2016/5/12/chartex" xmlns:cx7="http://schemas.microsoft.com/office/drawing/2016/5/13/chartex" xmlns:cx8="http://schemas.microsoft.com/office/drawing/2016/5/14/chartex" xmlns:mc="http://schemas.openxmlformats.org/markup-compatibility/2006" xmlns:aink="http://schemas.microsoft.com/office/drawing/2016/ink" xmlns:am3d="http://schemas.microsoft.com/office/drawing/2017/model3d" xmlns:o="urn:schemas-microsoft-com:office:office" xmlns:r="http://schemas.openxmlformats.org/officeDocument/2006/relationships" xmlns:m="http://schemas.openxmlformats.org/officeDocument/2006/math" xmlns:v="urn:schemas-microsoft-com:vml" xmlns:wp14="http://schemas.microsoft.com/office/word/2010/wordprocessingDrawing" xmlns:wp="http://schemas.openxmlformats.org/drawingml/2006/wordprocessingDrawing" xmlns:w10="urn:schemas-microsoft-com:office:word" xmlns:w="http://schemas.openxmlformats.org/wordprocessingml/2006/main" xmlns:w14="http://schemas.microsoft.com/office/word/2010/wordml" xmlns:w15="http://schemas.microsoft.com/office/word/2012/wordml" xmlns:w16cid="http://schemas.microsoft.com/office/word/2016/wordml/cid" xmlns:w16se="http://schemas.microsoft.com/office/word/2015/wordml/symex" xmlns:wpg="http://schemas.microsoft.com/office/word/2010/wordprocessingGroup" xmlns:wpi="http://schemas.microsoft.com/office/word/2010/wordprocessingInk" xmlns:wne="http://schemas.microsoft.com/office/word/2006/wordml" xmlns:wps="http://schemas.microsoft.com/office/word/2010/wordprocessingShape" mc:Ignorable="w14 w15 w16se w16cid wp14">
   <w:body>
     <w:p>
       <w:pPr>
-        <w:pStyle w:val="BasicParagraph"/>
-        <w:ind w:left="720"/>
-        <w:jc w:val="both"/>
-        <w:rPr>
-          <w:rFonts w:ascii="Times New Roman" w:hAnsi="Times New Roman" w:cs="Times New Roman"/>
-          <w:caps/>
+        <w:pStyle w:val="Caption"/>
+        <w:rPr>
           <w:color w:val="FFFFFF" w:themeColor="background1"/>
           <w:spacing w:val="8"/>
           <w:sz w:val="44"/>
           <w:szCs w:val="44"/>
         </w:rPr>
       </w:pPr>
-      <w:r>
-        <w:rPr>
-          <w:rFonts w:ascii="Times New Roman" w:hAnsi="Times New Roman" w:cs="Times New Roman"/>
+      <w:bookmarkStart w:id="0" w:name="_GoBack"/>
+      <w:bookmarkEnd w:id="0"/>
+      <w:r>
+        <w:rPr>
           <w:noProof/>
         </w:rPr>
         <w:drawing>
@@ -66,7 +63,7 @@
                     </a:prstGeom>
                     <a:extLst>
                       <a:ext uri="{FAA26D3D-D897-4be2-8F04-BA451C77F1D7}">
-                        <ma14:placeholderFlag xmlns:arto="http://schemas.microsoft.com/office/word/2006/arto" xmlns="" xmlns:mo="http://schemas.microsoft.com/office/mac/office/2008/main" xmlns:mv="urn:schemas-microsoft-com:mac:vml" xmlns:o="urn:schemas-microsoft-com:office:office" xmlns:v="urn:schemas-microsoft-com:vml" xmlns:w10="urn:schemas-microsoft-com:office:word" xmlns:w="http://schemas.openxmlformats.org/wordprocessingml/2006/main" xmlns:ma14="http://schemas.microsoft.com/office/mac/drawingml/2011/main"/>
+                        <ma14:placeholderFlag xmlns:oel="http://schemas.microsoft.com/office/2019/extlst" xmlns:w16sdtdh="http://schemas.microsoft.com/office/word/2020/wordml/sdtdatahash" xmlns:arto="http://schemas.microsoft.com/office/word/2006/arto" xmlns="" xmlns:mo="http://schemas.microsoft.com/office/mac/office/2008/main" xmlns:mv="urn:schemas-microsoft-com:mac:vml" xmlns:o="urn:schemas-microsoft-com:office:office" xmlns:v="urn:schemas-microsoft-com:vml" xmlns:w10="urn:schemas-microsoft-com:office:word" xmlns:w="http://schemas.openxmlformats.org/wordprocessingml/2006/main" xmlns:ma14="http://schemas.microsoft.com/office/mac/drawingml/2011/main"/>
                       </a:ext>
                     </a:extLst>
                   </pic:spPr>
@@ -141,7 +138,7 @@
       <w:pPr>
         <w:pStyle w:val="Title"/>
       </w:pPr>
-      <w:bookmarkStart w:id="0" w:name="_Hlk42849285"/>
+      <w:bookmarkStart w:id="1" w:name="_Hlk42849285"/>
       <w:r>
         <w:t xml:space="preserve">Route-specific Passage Proportions and Survival </w:t>
       </w:r>
@@ -149,18 +146,10 @@
         <w:t xml:space="preserve">Estimated by Juvenile Acoustic Tags </w:t>
       </w:r>
       <w:r>
-        <w:t xml:space="preserve">at FCRPS </w:t>
-      </w:r>
-      <w:proofErr w:type="spellStart"/>
-      <w:r>
-        <w:t>Hydroprojects</w:t>
-      </w:r>
-      <w:proofErr w:type="spellEnd"/>
-      <w:r>
-        <w:t>, 2010–2018</w:t>
+        <w:t>at FCRPS Hydroprojects, 2010–2018</w:t>
       </w:r>
     </w:p>
-    <w:bookmarkEnd w:id="0"/>
+    <w:bookmarkEnd w:id="1"/>
     <w:p>
       <w:pPr>
         <w:pStyle w:val="Subtitle"/>
@@ -330,7 +319,7 @@
                         <a:effectLst/>
                         <a:extLst>
                           <a:ext uri="{C572A759-6A51-4108-AA02-DFA0A04FC94B}">
-                            <ma14:wrappingTextBoxFlag xmlns:arto="http://schemas.microsoft.com/office/word/2006/arto" xmlns:ma14="http://schemas.microsoft.com/office/mac/drawingml/2011/main" xmlns:w="http://schemas.openxmlformats.org/wordprocessingml/2006/main" xmlns:w10="urn:schemas-microsoft-com:office:word" xmlns:v="urn:schemas-microsoft-com:vml" xmlns:o="urn:schemas-microsoft-com:office:office" xmlns:mv="urn:schemas-microsoft-com:mac:vml" xmlns:mo="http://schemas.microsoft.com/office/mac/office/2008/main" xmlns=""/>
+                            <ma14:wrappingTextBoxFlag xmlns:oel="http://schemas.microsoft.com/office/2019/extlst" xmlns:w16sdtdh="http://schemas.microsoft.com/office/word/2020/wordml/sdtdatahash" xmlns:arto="http://schemas.microsoft.com/office/word/2006/arto" xmlns:ma14="http://schemas.microsoft.com/office/mac/drawingml/2011/main" xmlns:w="http://schemas.openxmlformats.org/wordprocessingml/2006/main" xmlns:w10="urn:schemas-microsoft-com:office:word" xmlns:v="urn:schemas-microsoft-com:vml" xmlns:o="urn:schemas-microsoft-com:office:office" xmlns:mv="urn:schemas-microsoft-com:mac:vml" xmlns:mo="http://schemas.microsoft.com/office/mac/office/2008/main" xmlns=""/>
                           </a:ext>
                         </a:extLst>
                       </wps:spPr>
@@ -728,7 +717,7 @@
                 <v:stroke joinstyle="miter"/>
                 <v:path gradientshapeok="t" o:connecttype="rect"/>
               </v:shapetype>
-              <v:shape id="Text Box 7" o:spid="_x0000_s1026" type="#_x0000_t202" style="position:absolute;left:0;text-align:left;margin-left:27pt;margin-top:46.2pt;width:459pt;height:158.4pt;z-index:251664384;visibility:visible;mso-wrap-style:square;mso-width-percent:0;mso-height-percent:0;mso-wrap-distance-left:9pt;mso-wrap-distance-top:0;mso-wrap-distance-right:9pt;mso-wrap-distance-bottom:0;mso-position-horizontal:absolute;mso-position-horizontal-relative:text;mso-position-vertical:absolute;mso-position-vertical-relative:text;mso-width-percent:0;mso-height-percent:0;mso-width-relative:margin;mso-height-relative:margin;v-text-anchor:top" o:gfxdata="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" filled="f" stroked="f">
+              <v:shape id="Text Box 7" o:spid="_x0000_s1026" type="#_x0000_t202" style="position:absolute;left:0;text-align:left;margin-left:27pt;margin-top:46.2pt;width:459pt;height:158.4pt;z-index:251664384;visibility:visible;mso-wrap-style:square;mso-width-percent:0;mso-height-percent:0;mso-wrap-distance-left:9pt;mso-wrap-distance-top:0;mso-wrap-distance-right:9pt;mso-wrap-distance-bottom:0;mso-position-horizontal:absolute;mso-position-horizontal-relative:text;mso-position-vertical:absolute;mso-position-vertical-relative:text;mso-width-percent:0;mso-height-percent:0;mso-width-relative:margin;mso-height-relative:margin;v-text-anchor:top" o:gfxdata="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" filled="f" stroked="f">
                 <v:textbox>
                   <w:txbxContent>
                     <w:p>
@@ -1125,8 +1114,8 @@
           <w:rFonts w:ascii="Times New Roman" w:hAnsi="Times New Roman" w:cs="Times New Roman"/>
         </w:rPr>
       </w:pPr>
-      <w:bookmarkStart w:id="1" w:name="_Toc42849489"/>
-      <w:bookmarkStart w:id="2" w:name="_Toc29391261"/>
+      <w:bookmarkStart w:id="2" w:name="_Toc42849489"/>
+      <w:bookmarkStart w:id="3" w:name="_Toc29391261"/>
       <w:r>
         <w:rPr>
           <w:rFonts w:ascii="Times New Roman" w:hAnsi="Times New Roman" w:cs="Times New Roman"/>
@@ -1134,26 +1123,21 @@
         <w:lastRenderedPageBreak/>
         <w:t>Preface</w:t>
       </w:r>
-      <w:bookmarkEnd w:id="1"/>
+      <w:bookmarkEnd w:id="2"/>
     </w:p>
     <w:p>
       <w:pPr>
         <w:jc w:val="both"/>
       </w:pPr>
       <w:r>
-        <w:t xml:space="preserve">Project 1991-051-00 was initiated in response to the Endangered Species Act and the </w:t>
-      </w:r>
-      <w:proofErr w:type="spellStart"/>
-      <w:r>
-        <w:t>subsequen</w:t>
-      </w:r>
-      <w:proofErr w:type="spellEnd"/>
+        <w:t>Project 1991-051-00 was initiated in response to the Endangered Species Act and the subsequen</w:t>
+      </w:r>
     </w:p>
     <w:p>
       <w:pPr>
         <w:pStyle w:val="BodyText"/>
         <w:rPr>
-          <w:ins w:id="3" w:author="Author"/>
+          <w:ins w:id="4" w:author="Author"/>
         </w:rPr>
       </w:pPr>
       <w:r>
@@ -1179,7 +1163,7 @@
       <w:pPr>
         <w:jc w:val="both"/>
         <w:rPr>
-          <w:ins w:id="4" w:author="Author"/>
+          <w:ins w:id="5" w:author="Author"/>
         </w:rPr>
       </w:pPr>
     </w:p>
@@ -1193,30 +1177,24 @@
           <w:szCs w:val="20"/>
         </w:rPr>
       </w:pPr>
-      <w:proofErr w:type="spellStart"/>
-      <w:proofErr w:type="gramStart"/>
       <w:r>
         <w:rPr>
           <w:rStyle w:val="NormalTok"/>
         </w:rPr>
         <w:t>devtools</w:t>
       </w:r>
-      <w:proofErr w:type="spellEnd"/>
       <w:r>
         <w:rPr>
           <w:rStyle w:val="OperatorTok"/>
         </w:rPr>
         <w:t>::</w:t>
       </w:r>
-      <w:proofErr w:type="spellStart"/>
-      <w:proofErr w:type="gramEnd"/>
       <w:r>
         <w:rPr>
           <w:rStyle w:val="KeywordTok"/>
         </w:rPr>
         <w:t>install_github</w:t>
       </w:r>
-      <w:proofErr w:type="spellEnd"/>
       <w:r>
         <w:rPr>
           <w:rStyle w:val="NormalTok"/>
@@ -1227,21 +1205,7 @@
         <w:rPr>
           <w:rStyle w:val="StringTok"/>
         </w:rPr>
-        <w:t>"</w:t>
-      </w:r>
-      <w:proofErr w:type="spellStart"/>
-      <w:r>
-        <w:rPr>
-          <w:rStyle w:val="StringTok"/>
-        </w:rPr>
-        <w:t>swhitCBR</w:t>
-      </w:r>
-      <w:proofErr w:type="spellEnd"/>
-      <w:r>
-        <w:rPr>
-          <w:rStyle w:val="StringTok"/>
-        </w:rPr>
-        <w:t>/failCompare"</w:t>
+        <w:t>"swhitCBR/failCompare"</w:t>
       </w:r>
       <w:r>
         <w:rPr>
@@ -1278,45 +1242,23 @@
         </w:rPr>
         <w:br/>
       </w:r>
-      <w:proofErr w:type="spellStart"/>
       <w:r>
         <w:rPr>
           <w:rStyle w:val="NormalTok"/>
         </w:rPr>
-        <w:t>taglife</w:t>
-      </w:r>
-      <w:proofErr w:type="spellEnd"/>
+        <w:t>taglife=sockeye</w:t>
+      </w:r>
+      <w:r>
+        <w:rPr>
+          <w:rStyle w:val="OperatorTok"/>
+        </w:rPr>
+        <w:t>$</w:t>
+      </w:r>
       <w:r>
         <w:rPr>
           <w:rStyle w:val="NormalTok"/>
         </w:rPr>
-        <w:t>=</w:t>
-      </w:r>
-      <w:proofErr w:type="spellStart"/>
-      <w:r>
-        <w:rPr>
-          <w:rStyle w:val="NormalTok"/>
-        </w:rPr>
-        <w:t>sockeye</w:t>
-      </w:r>
-      <w:r>
-        <w:rPr>
-          <w:rStyle w:val="OperatorTok"/>
-        </w:rPr>
-        <w:t>$</w:t>
-      </w:r>
-      <w:r>
-        <w:rPr>
-          <w:rStyle w:val="NormalTok"/>
-        </w:rPr>
-        <w:t>days</w:t>
-      </w:r>
-      <w:proofErr w:type="spellEnd"/>
-      <w:r>
-        <w:rPr>
-          <w:rStyle w:val="NormalTok"/>
-        </w:rPr>
-        <w:t xml:space="preserve">   </w:t>
+        <w:t xml:space="preserve">days   </w:t>
       </w:r>
       <w:r>
         <w:rPr>
@@ -1344,19 +1286,11 @@
         </w:rPr>
         <w:t xml:space="preserve"> </w:t>
       </w:r>
-      <w:proofErr w:type="spellStart"/>
       <w:r>
         <w:rPr>
           <w:rStyle w:val="NormalTok"/>
         </w:rPr>
-        <w:t>weibull</w:t>
-      </w:r>
-      <w:proofErr w:type="spellEnd"/>
-      <w:r>
-        <w:rPr>
-          <w:rStyle w:val="NormalTok"/>
-        </w:rPr>
-        <w:t xml:space="preserve"> failure model object </w:t>
+        <w:t xml:space="preserve">weibull failure model object </w:t>
       </w:r>
       <w:r>
         <w:rPr>
@@ -1433,19 +1367,11 @@
         </w:rPr>
         <w:t xml:space="preserve">            </w:t>
       </w:r>
-      <w:proofErr w:type="spellStart"/>
       <w:r>
         <w:rPr>
           <w:rStyle w:val="NormalTok"/>
         </w:rPr>
-        <w:t>est</w:t>
-      </w:r>
-      <w:proofErr w:type="spellEnd"/>
-      <w:r>
-        <w:rPr>
-          <w:rStyle w:val="NormalTok"/>
-        </w:rPr>
-        <w:t xml:space="preserve">        se</w:t>
+        <w:t>est        se</w:t>
       </w:r>
       <w:r>
         <w:rPr>
@@ -1605,87 +1531,59 @@
           <w:rStyle w:val="NormalTok"/>
         </w:rPr>
       </w:pPr>
-      <w:proofErr w:type="spellStart"/>
       <w:r>
         <w:rPr>
           <w:rStyle w:val="NormalTok"/>
         </w:rPr>
-        <w:t>weib_mod</w:t>
-      </w:r>
-      <w:proofErr w:type="spellEnd"/>
+        <w:t>weib_mod=</w:t>
+      </w:r>
+      <w:r>
+        <w:rPr>
+          <w:rStyle w:val="KeywordTok"/>
+        </w:rPr>
+        <w:t>fc_fit</w:t>
+      </w:r>
       <w:r>
         <w:rPr>
           <w:rStyle w:val="NormalTok"/>
         </w:rPr>
+        <w:t>(</w:t>
+      </w:r>
+      <w:r>
+        <w:rPr>
+          <w:rStyle w:val="DataTypeTok"/>
+        </w:rPr>
+        <w:t>time</w:t>
+      </w:r>
+      <w:r>
+        <w:rPr>
+          <w:rStyle w:val="DataTypeTok"/>
+        </w:rPr>
         <w:t>=</w:t>
       </w:r>
-      <w:proofErr w:type="spellStart"/>
-      <w:r>
-        <w:rPr>
-          <w:rStyle w:val="KeywordTok"/>
-        </w:rPr>
-        <w:t>fc_fit</w:t>
-      </w:r>
-      <w:proofErr w:type="spellEnd"/>
       <w:r>
         <w:rPr>
           <w:rStyle w:val="NormalTok"/>
         </w:rPr>
-        <w:t>(</w:t>
+        <w:t>taglife,</w:t>
+      </w:r>
+      <w:r>
+        <w:rPr>
+          <w:rStyle w:val="StringTok"/>
+        </w:rPr>
+        <w:t>model</w:t>
       </w:r>
       <w:r>
         <w:rPr>
           <w:rStyle w:val="DataTypeTok"/>
         </w:rPr>
-        <w:t>time</w:t>
-      </w:r>
-      <w:r>
-        <w:rPr>
-          <w:rStyle w:val="DataTypeTok"/>
-        </w:rPr>
         <w:t>=</w:t>
       </w:r>
-      <w:proofErr w:type="spellStart"/>
-      <w:proofErr w:type="gramStart"/>
-      <w:r>
-        <w:rPr>
-          <w:rStyle w:val="NormalTok"/>
-        </w:rPr>
-        <w:t>taglife,</w:t>
-      </w:r>
       <w:r>
         <w:rPr>
           <w:rStyle w:val="StringTok"/>
         </w:rPr>
-        <w:t>model</w:t>
-      </w:r>
-      <w:proofErr w:type="spellEnd"/>
-      <w:proofErr w:type="gramEnd"/>
-      <w:r>
-        <w:rPr>
-          <w:rStyle w:val="DataTypeTok"/>
-        </w:rPr>
-        <w:t>=</w:t>
-      </w:r>
-      <w:r>
-        <w:rPr>
-          <w:rStyle w:val="StringTok"/>
-        </w:rPr>
-        <w:t>"</w:t>
-      </w:r>
-      <w:proofErr w:type="spellStart"/>
-      <w:r>
-        <w:rPr>
-          <w:rStyle w:val="StringTok"/>
-        </w:rPr>
-        <w:t>weibull</w:t>
-      </w:r>
-      <w:proofErr w:type="spellEnd"/>
-      <w:r>
-        <w:rPr>
-          <w:rStyle w:val="StringTok"/>
-        </w:rPr>
-        <w:t>"</w:t>
+        <w:t>"weibull"</w:t>
       </w:r>
       <w:r>
         <w:rPr>
@@ -1698,22 +1596,18 @@
       <w:pPr>
         <w:pStyle w:val="SourceCode"/>
       </w:pPr>
-      <w:proofErr w:type="gramStart"/>
       <w:r>
         <w:rPr>
           <w:rStyle w:val="NormalTok"/>
         </w:rPr>
         <w:t>,</w:t>
       </w:r>
-      <w:proofErr w:type="spellStart"/>
       <w:r>
         <w:rPr>
           <w:rStyle w:val="StringTok"/>
         </w:rPr>
         <w:t>xlab</w:t>
       </w:r>
-      <w:proofErr w:type="spellEnd"/>
-      <w:proofErr w:type="gramEnd"/>
       <w:r>
         <w:rPr>
           <w:rStyle w:val="DataTypeTok"/>
@@ -1743,12 +1637,11 @@
         <w:jc w:val="both"/>
       </w:pPr>
     </w:p>
-    <w:bookmarkEnd w:id="2"/>
+    <w:bookmarkEnd w:id="3"/>
     <w:p/>
     <w:p>
       <w:pPr>
-        <w:pStyle w:val="Header"/>
-        <w:jc w:val="both"/>
+        <w:pStyle w:val="Caption"/>
       </w:pPr>
     </w:p>
     <w:sectPr>
@@ -1769,7 +1662,7 @@
 </file>
 
 <file path=word/endnotes.xml><?xml version="1.0" encoding="utf-8"?>
-<w:endnotes xmlns:wpc="http://schemas.microsoft.com/office/word/2010/wordprocessingCanvas" xmlns:cx="http://schemas.microsoft.com/office/drawing/2014/chartex" xmlns:cx1="http://schemas.microsoft.com/office/drawing/2015/9/8/chartex" xmlns:cx2="http://schemas.microsoft.com/office/drawing/2015/10/21/chartex" xmlns:cx3="http://schemas.microsoft.com/office/drawing/2016/5/9/chartex" xmlns:cx4="http://schemas.microsoft.com/office/drawing/2016/5/10/chartex" xmlns:cx5="http://schemas.microsoft.com/office/drawing/2016/5/11/chartex" xmlns:cx6="http://schemas.microsoft.com/office/drawing/2016/5/12/chartex" xmlns:cx7="http://schemas.microsoft.com/office/drawing/2016/5/13/chartex" xmlns:cx8="http://schemas.microsoft.com/office/drawing/2016/5/14/chartex" xmlns:mc="http://schemas.openxmlformats.org/markup-compatibility/2006" xmlns:aink="http://schemas.microsoft.com/office/drawing/2016/ink" xmlns:am3d="http://schemas.microsoft.com/office/drawing/2017/model3d" xmlns:o="urn:schemas-microsoft-com:office:office" xmlns:oel="http://schemas.microsoft.com/office/2019/extlst" xmlns:r="http://schemas.openxmlformats.org/officeDocument/2006/relationships" xmlns:m="http://schemas.openxmlformats.org/officeDocument/2006/math" xmlns:v="urn:schemas-microsoft-com:vml" xmlns:wp14="http://schemas.microsoft.com/office/word/2010/wordprocessingDrawing" xmlns:wp="http://schemas.openxmlformats.org/drawingml/2006/wordprocessingDrawing" xmlns:w10="urn:schemas-microsoft-com:office:word" xmlns:w="http://schemas.openxmlformats.org/wordprocessingml/2006/main" xmlns:w14="http://schemas.microsoft.com/office/word/2010/wordml" xmlns:w15="http://schemas.microsoft.com/office/word/2012/wordml" xmlns:w16cex="http://schemas.microsoft.com/office/word/2018/wordml/cex" xmlns:w16cid="http://schemas.microsoft.com/office/word/2016/wordml/cid" xmlns:w16="http://schemas.microsoft.com/office/word/2018/wordml" xmlns:w16sdtdh="http://schemas.microsoft.com/office/word/2020/wordml/sdtdatahash" xmlns:w16se="http://schemas.microsoft.com/office/word/2015/wordml/symex" xmlns:wpg="http://schemas.microsoft.com/office/word/2010/wordprocessingGroup" xmlns:wpi="http://schemas.microsoft.com/office/word/2010/wordprocessingInk" xmlns:wne="http://schemas.microsoft.com/office/word/2006/wordml" xmlns:wps="http://schemas.microsoft.com/office/word/2010/wordprocessingShape" mc:Ignorable="w14 w15 w16se w16cid w16 w16cex w16sdtdh wp14">
+<w:endnotes xmlns:wpc="http://schemas.microsoft.com/office/word/2010/wordprocessingCanvas" xmlns:cx="http://schemas.microsoft.com/office/drawing/2014/chartex" xmlns:cx1="http://schemas.microsoft.com/office/drawing/2015/9/8/chartex" xmlns:cx2="http://schemas.microsoft.com/office/drawing/2015/10/21/chartex" xmlns:cx3="http://schemas.microsoft.com/office/drawing/2016/5/9/chartex" xmlns:cx4="http://schemas.microsoft.com/office/drawing/2016/5/10/chartex" xmlns:cx5="http://schemas.microsoft.com/office/drawing/2016/5/11/chartex" xmlns:cx6="http://schemas.microsoft.com/office/drawing/2016/5/12/chartex" xmlns:cx7="http://schemas.microsoft.com/office/drawing/2016/5/13/chartex" xmlns:cx8="http://schemas.microsoft.com/office/drawing/2016/5/14/chartex" xmlns:mc="http://schemas.openxmlformats.org/markup-compatibility/2006" xmlns:aink="http://schemas.microsoft.com/office/drawing/2016/ink" xmlns:am3d="http://schemas.microsoft.com/office/drawing/2017/model3d" xmlns:o="urn:schemas-microsoft-com:office:office" xmlns:r="http://schemas.openxmlformats.org/officeDocument/2006/relationships" xmlns:m="http://schemas.openxmlformats.org/officeDocument/2006/math" xmlns:v="urn:schemas-microsoft-com:vml" xmlns:wp14="http://schemas.microsoft.com/office/word/2010/wordprocessingDrawing" xmlns:wp="http://schemas.openxmlformats.org/drawingml/2006/wordprocessingDrawing" xmlns:w10="urn:schemas-microsoft-com:office:word" xmlns:w="http://schemas.openxmlformats.org/wordprocessingml/2006/main" xmlns:w14="http://schemas.microsoft.com/office/word/2010/wordml" xmlns:w15="http://schemas.microsoft.com/office/word/2012/wordml" xmlns:w16cid="http://schemas.microsoft.com/office/word/2016/wordml/cid" xmlns:w16se="http://schemas.microsoft.com/office/word/2015/wordml/symex" xmlns:wpg="http://schemas.microsoft.com/office/word/2010/wordprocessingGroup" xmlns:wpi="http://schemas.microsoft.com/office/word/2010/wordprocessingInk" xmlns:wne="http://schemas.microsoft.com/office/word/2006/wordml" xmlns:wps="http://schemas.microsoft.com/office/word/2010/wordprocessingShape" mc:Ignorable="w14 w15 w16se w16cid wp14">
   <w:endnote w:type="separator" w:id="-1">
     <w:p>
       <w:pPr>
@@ -1794,7 +1687,7 @@
 </file>
 
 <file path=word/footer1.xml><?xml version="1.0" encoding="utf-8"?>
-<w:ftr xmlns:wpc="http://schemas.microsoft.com/office/word/2010/wordprocessingCanvas" xmlns:cx="http://schemas.microsoft.com/office/drawing/2014/chartex" xmlns:cx1="http://schemas.microsoft.com/office/drawing/2015/9/8/chartex" xmlns:cx2="http://schemas.microsoft.com/office/drawing/2015/10/21/chartex" xmlns:cx3="http://schemas.microsoft.com/office/drawing/2016/5/9/chartex" xmlns:cx4="http://schemas.microsoft.com/office/drawing/2016/5/10/chartex" xmlns:cx5="http://schemas.microsoft.com/office/drawing/2016/5/11/chartex" xmlns:cx6="http://schemas.microsoft.com/office/drawing/2016/5/12/chartex" xmlns:cx7="http://schemas.microsoft.com/office/drawing/2016/5/13/chartex" xmlns:cx8="http://schemas.microsoft.com/office/drawing/2016/5/14/chartex" xmlns:mc="http://schemas.openxmlformats.org/markup-compatibility/2006" xmlns:aink="http://schemas.microsoft.com/office/drawing/2016/ink" xmlns:am3d="http://schemas.microsoft.com/office/drawing/2017/model3d" xmlns:o="urn:schemas-microsoft-com:office:office" xmlns:oel="http://schemas.microsoft.com/office/2019/extlst" xmlns:r="http://schemas.openxmlformats.org/officeDocument/2006/relationships" xmlns:m="http://schemas.openxmlformats.org/officeDocument/2006/math" xmlns:v="urn:schemas-microsoft-com:vml" xmlns:wp14="http://schemas.microsoft.com/office/word/2010/wordprocessingDrawing" xmlns:wp="http://schemas.openxmlformats.org/drawingml/2006/wordprocessingDrawing" xmlns:w10="urn:schemas-microsoft-com:office:word" xmlns:w="http://schemas.openxmlformats.org/wordprocessingml/2006/main" xmlns:w14="http://schemas.microsoft.com/office/word/2010/wordml" xmlns:w15="http://schemas.microsoft.com/office/word/2012/wordml" xmlns:w16cex="http://schemas.microsoft.com/office/word/2018/wordml/cex" xmlns:w16cid="http://schemas.microsoft.com/office/word/2016/wordml/cid" xmlns:w16="http://schemas.microsoft.com/office/word/2018/wordml" xmlns:w16sdtdh="http://schemas.microsoft.com/office/word/2020/wordml/sdtdatahash" xmlns:w16se="http://schemas.microsoft.com/office/word/2015/wordml/symex" xmlns:wpg="http://schemas.microsoft.com/office/word/2010/wordprocessingGroup" xmlns:wpi="http://schemas.microsoft.com/office/word/2010/wordprocessingInk" xmlns:wne="http://schemas.microsoft.com/office/word/2006/wordml" xmlns:wps="http://schemas.microsoft.com/office/word/2010/wordprocessingShape" mc:Ignorable="w14 w15 w16se w16cid w16 w16cex w16sdtdh wp14">
+<w:ftr xmlns:wpc="http://schemas.microsoft.com/office/word/2010/wordprocessingCanvas" xmlns:cx="http://schemas.microsoft.com/office/drawing/2014/chartex" xmlns:cx1="http://schemas.microsoft.com/office/drawing/2015/9/8/chartex" xmlns:cx2="http://schemas.microsoft.com/office/drawing/2015/10/21/chartex" xmlns:cx3="http://schemas.microsoft.com/office/drawing/2016/5/9/chartex" xmlns:cx4="http://schemas.microsoft.com/office/drawing/2016/5/10/chartex" xmlns:cx5="http://schemas.microsoft.com/office/drawing/2016/5/11/chartex" xmlns:cx6="http://schemas.microsoft.com/office/drawing/2016/5/12/chartex" xmlns:cx7="http://schemas.microsoft.com/office/drawing/2016/5/13/chartex" xmlns:cx8="http://schemas.microsoft.com/office/drawing/2016/5/14/chartex" xmlns:mc="http://schemas.openxmlformats.org/markup-compatibility/2006" xmlns:aink="http://schemas.microsoft.com/office/drawing/2016/ink" xmlns:am3d="http://schemas.microsoft.com/office/drawing/2017/model3d" xmlns:o="urn:schemas-microsoft-com:office:office" xmlns:r="http://schemas.openxmlformats.org/officeDocument/2006/relationships" xmlns:m="http://schemas.openxmlformats.org/officeDocument/2006/math" xmlns:v="urn:schemas-microsoft-com:vml" xmlns:wp14="http://schemas.microsoft.com/office/word/2010/wordprocessingDrawing" xmlns:wp="http://schemas.openxmlformats.org/drawingml/2006/wordprocessingDrawing" xmlns:w10="urn:schemas-microsoft-com:office:word" xmlns:w="http://schemas.openxmlformats.org/wordprocessingml/2006/main" xmlns:w14="http://schemas.microsoft.com/office/word/2010/wordml" xmlns:w15="http://schemas.microsoft.com/office/word/2012/wordml" xmlns:w16cid="http://schemas.microsoft.com/office/word/2016/wordml/cid" xmlns:w16se="http://schemas.microsoft.com/office/word/2015/wordml/symex" xmlns:wpg="http://schemas.microsoft.com/office/word/2010/wordprocessingGroup" xmlns:wpi="http://schemas.microsoft.com/office/word/2010/wordprocessingInk" xmlns:wne="http://schemas.microsoft.com/office/word/2006/wordml" xmlns:wps="http://schemas.microsoft.com/office/word/2010/wordprocessingShape" mc:Ignorable="w14 w15 w16se w16cid wp14">
   <w:p>
     <w:pPr>
       <w:pStyle w:val="Footer"/>
@@ -1849,7 +1742,7 @@
                   </a:prstGeom>
                   <a:extLst>
                     <a:ext uri="{FAA26D3D-D897-4be2-8F04-BA451C77F1D7}">
-                      <ma14:placeholderFlag xmlns:arto="http://schemas.microsoft.com/office/word/2006/arto" xmlns="" xmlns:mo="http://schemas.microsoft.com/office/mac/office/2008/main" xmlns:mv="urn:schemas-microsoft-com:mac:vml" xmlns:o="urn:schemas-microsoft-com:office:office" xmlns:v="urn:schemas-microsoft-com:vml" xmlns:w10="urn:schemas-microsoft-com:office:word" xmlns:w="http://schemas.openxmlformats.org/wordprocessingml/2006/main" xmlns:ma14="http://schemas.microsoft.com/office/mac/drawingml/2011/main"/>
+                      <ma14:placeholderFlag xmlns:oel="http://schemas.microsoft.com/office/2019/extlst" xmlns:w16sdtdh="http://schemas.microsoft.com/office/word/2020/wordml/sdtdatahash" xmlns:arto="http://schemas.microsoft.com/office/word/2006/arto" xmlns="" xmlns:mo="http://schemas.microsoft.com/office/mac/office/2008/main" xmlns:mv="urn:schemas-microsoft-com:mac:vml" xmlns:o="urn:schemas-microsoft-com:office:office" xmlns:v="urn:schemas-microsoft-com:vml" xmlns:w10="urn:schemas-microsoft-com:office:word" xmlns:w="http://schemas.openxmlformats.org/wordprocessingml/2006/main" xmlns:ma14="http://schemas.microsoft.com/office/mac/drawingml/2011/main"/>
                     </a:ext>
                   </a:extLst>
                 </pic:spPr>
@@ -1870,7 +1763,7 @@
 </file>
 
 <file path=word/footer2.xml><?xml version="1.0" encoding="utf-8"?>
-<w:ftr xmlns:wpc="http://schemas.microsoft.com/office/word/2010/wordprocessingCanvas" xmlns:cx="http://schemas.microsoft.com/office/drawing/2014/chartex" xmlns:cx1="http://schemas.microsoft.com/office/drawing/2015/9/8/chartex" xmlns:cx2="http://schemas.microsoft.com/office/drawing/2015/10/21/chartex" xmlns:cx3="http://schemas.microsoft.com/office/drawing/2016/5/9/chartex" xmlns:cx4="http://schemas.microsoft.com/office/drawing/2016/5/10/chartex" xmlns:cx5="http://schemas.microsoft.com/office/drawing/2016/5/11/chartex" xmlns:cx6="http://schemas.microsoft.com/office/drawing/2016/5/12/chartex" xmlns:cx7="http://schemas.microsoft.com/office/drawing/2016/5/13/chartex" xmlns:cx8="http://schemas.microsoft.com/office/drawing/2016/5/14/chartex" xmlns:mc="http://schemas.openxmlformats.org/markup-compatibility/2006" xmlns:aink="http://schemas.microsoft.com/office/drawing/2016/ink" xmlns:am3d="http://schemas.microsoft.com/office/drawing/2017/model3d" xmlns:o="urn:schemas-microsoft-com:office:office" xmlns:oel="http://schemas.microsoft.com/office/2019/extlst" xmlns:r="http://schemas.openxmlformats.org/officeDocument/2006/relationships" xmlns:m="http://schemas.openxmlformats.org/officeDocument/2006/math" xmlns:v="urn:schemas-microsoft-com:vml" xmlns:wp14="http://schemas.microsoft.com/office/word/2010/wordprocessingDrawing" xmlns:wp="http://schemas.openxmlformats.org/drawingml/2006/wordprocessingDrawing" xmlns:w10="urn:schemas-microsoft-com:office:word" xmlns:w="http://schemas.openxmlformats.org/wordprocessingml/2006/main" xmlns:w14="http://schemas.microsoft.com/office/word/2010/wordml" xmlns:w15="http://schemas.microsoft.com/office/word/2012/wordml" xmlns:w16cex="http://schemas.microsoft.com/office/word/2018/wordml/cex" xmlns:w16cid="http://schemas.microsoft.com/office/word/2016/wordml/cid" xmlns:w16="http://schemas.microsoft.com/office/word/2018/wordml" xmlns:w16sdtdh="http://schemas.microsoft.com/office/word/2020/wordml/sdtdatahash" xmlns:w16se="http://schemas.microsoft.com/office/word/2015/wordml/symex" xmlns:wpg="http://schemas.microsoft.com/office/word/2010/wordprocessingGroup" xmlns:wpi="http://schemas.microsoft.com/office/word/2010/wordprocessingInk" xmlns:wne="http://schemas.microsoft.com/office/word/2006/wordml" xmlns:wps="http://schemas.microsoft.com/office/word/2010/wordprocessingShape" mc:Ignorable="w14 w15 w16se w16cid w16 w16cex w16sdtdh wp14">
+<w:ftr xmlns:wpc="http://schemas.microsoft.com/office/word/2010/wordprocessingCanvas" xmlns:cx="http://schemas.microsoft.com/office/drawing/2014/chartex" xmlns:cx1="http://schemas.microsoft.com/office/drawing/2015/9/8/chartex" xmlns:cx2="http://schemas.microsoft.com/office/drawing/2015/10/21/chartex" xmlns:cx3="http://schemas.microsoft.com/office/drawing/2016/5/9/chartex" xmlns:cx4="http://schemas.microsoft.com/office/drawing/2016/5/10/chartex" xmlns:cx5="http://schemas.microsoft.com/office/drawing/2016/5/11/chartex" xmlns:cx6="http://schemas.microsoft.com/office/drawing/2016/5/12/chartex" xmlns:cx7="http://schemas.microsoft.com/office/drawing/2016/5/13/chartex" xmlns:cx8="http://schemas.microsoft.com/office/drawing/2016/5/14/chartex" xmlns:mc="http://schemas.openxmlformats.org/markup-compatibility/2006" xmlns:aink="http://schemas.microsoft.com/office/drawing/2016/ink" xmlns:am3d="http://schemas.microsoft.com/office/drawing/2017/model3d" xmlns:o="urn:schemas-microsoft-com:office:office" xmlns:r="http://schemas.openxmlformats.org/officeDocument/2006/relationships" xmlns:m="http://schemas.openxmlformats.org/officeDocument/2006/math" xmlns:v="urn:schemas-microsoft-com:vml" xmlns:wp14="http://schemas.microsoft.com/office/word/2010/wordprocessingDrawing" xmlns:wp="http://schemas.openxmlformats.org/drawingml/2006/wordprocessingDrawing" xmlns:w10="urn:schemas-microsoft-com:office:word" xmlns:w="http://schemas.openxmlformats.org/wordprocessingml/2006/main" xmlns:w14="http://schemas.microsoft.com/office/word/2010/wordml" xmlns:w15="http://schemas.microsoft.com/office/word/2012/wordml" xmlns:w16cid="http://schemas.microsoft.com/office/word/2016/wordml/cid" xmlns:w16se="http://schemas.microsoft.com/office/word/2015/wordml/symex" xmlns:wpg="http://schemas.microsoft.com/office/word/2010/wordprocessingGroup" xmlns:wpi="http://schemas.microsoft.com/office/word/2010/wordprocessingInk" xmlns:wne="http://schemas.microsoft.com/office/word/2006/wordml" xmlns:wps="http://schemas.microsoft.com/office/word/2010/wordprocessingShape" mc:Ignorable="w14 w15 w16se w16cid wp14">
   <w:p>
     <w:pPr>
       <w:pStyle w:val="Header"/>
@@ -1885,7 +1778,7 @@
 </file>
 
 <file path=word/footnotes.xml><?xml version="1.0" encoding="utf-8"?>
-<w:footnotes xmlns:wpc="http://schemas.microsoft.com/office/word/2010/wordprocessingCanvas" xmlns:cx="http://schemas.microsoft.com/office/drawing/2014/chartex" xmlns:cx1="http://schemas.microsoft.com/office/drawing/2015/9/8/chartex" xmlns:cx2="http://schemas.microsoft.com/office/drawing/2015/10/21/chartex" xmlns:cx3="http://schemas.microsoft.com/office/drawing/2016/5/9/chartex" xmlns:cx4="http://schemas.microsoft.com/office/drawing/2016/5/10/chartex" xmlns:cx5="http://schemas.microsoft.com/office/drawing/2016/5/11/chartex" xmlns:cx6="http://schemas.microsoft.com/office/drawing/2016/5/12/chartex" xmlns:cx7="http://schemas.microsoft.com/office/drawing/2016/5/13/chartex" xmlns:cx8="http://schemas.microsoft.com/office/drawing/2016/5/14/chartex" xmlns:mc="http://schemas.openxmlformats.org/markup-compatibility/2006" xmlns:aink="http://schemas.microsoft.com/office/drawing/2016/ink" xmlns:am3d="http://schemas.microsoft.com/office/drawing/2017/model3d" xmlns:o="urn:schemas-microsoft-com:office:office" xmlns:oel="http://schemas.microsoft.com/office/2019/extlst" xmlns:r="http://schemas.openxmlformats.org/officeDocument/2006/relationships" xmlns:m="http://schemas.openxmlformats.org/officeDocument/2006/math" xmlns:v="urn:schemas-microsoft-com:vml" xmlns:wp14="http://schemas.microsoft.com/office/word/2010/wordprocessingDrawing" xmlns:wp="http://schemas.openxmlformats.org/drawingml/2006/wordprocessingDrawing" xmlns:w10="urn:schemas-microsoft-com:office:word" xmlns:w="http://schemas.openxmlformats.org/wordprocessingml/2006/main" xmlns:w14="http://schemas.microsoft.com/office/word/2010/wordml" xmlns:w15="http://schemas.microsoft.com/office/word/2012/wordml" xmlns:w16cex="http://schemas.microsoft.com/office/word/2018/wordml/cex" xmlns:w16cid="http://schemas.microsoft.com/office/word/2016/wordml/cid" xmlns:w16="http://schemas.microsoft.com/office/word/2018/wordml" xmlns:w16sdtdh="http://schemas.microsoft.com/office/word/2020/wordml/sdtdatahash" xmlns:w16se="http://schemas.microsoft.com/office/word/2015/wordml/symex" xmlns:wpg="http://schemas.microsoft.com/office/word/2010/wordprocessingGroup" xmlns:wpi="http://schemas.microsoft.com/office/word/2010/wordprocessingInk" xmlns:wne="http://schemas.microsoft.com/office/word/2006/wordml" xmlns:wps="http://schemas.microsoft.com/office/word/2010/wordprocessingShape" mc:Ignorable="w14 w15 w16se w16cid w16 w16cex w16sdtdh wp14">
+<w:footnotes xmlns:wpc="http://schemas.microsoft.com/office/word/2010/wordprocessingCanvas" xmlns:cx="http://schemas.microsoft.com/office/drawing/2014/chartex" xmlns:cx1="http://schemas.microsoft.com/office/drawing/2015/9/8/chartex" xmlns:cx2="http://schemas.microsoft.com/office/drawing/2015/10/21/chartex" xmlns:cx3="http://schemas.microsoft.com/office/drawing/2016/5/9/chartex" xmlns:cx4="http://schemas.microsoft.com/office/drawing/2016/5/10/chartex" xmlns:cx5="http://schemas.microsoft.com/office/drawing/2016/5/11/chartex" xmlns:cx6="http://schemas.microsoft.com/office/drawing/2016/5/12/chartex" xmlns:cx7="http://schemas.microsoft.com/office/drawing/2016/5/13/chartex" xmlns:cx8="http://schemas.microsoft.com/office/drawing/2016/5/14/chartex" xmlns:mc="http://schemas.openxmlformats.org/markup-compatibility/2006" xmlns:aink="http://schemas.microsoft.com/office/drawing/2016/ink" xmlns:am3d="http://schemas.microsoft.com/office/drawing/2017/model3d" xmlns:o="urn:schemas-microsoft-com:office:office" xmlns:r="http://schemas.openxmlformats.org/officeDocument/2006/relationships" xmlns:m="http://schemas.openxmlformats.org/officeDocument/2006/math" xmlns:v="urn:schemas-microsoft-com:vml" xmlns:wp14="http://schemas.microsoft.com/office/word/2010/wordprocessingDrawing" xmlns:wp="http://schemas.openxmlformats.org/drawingml/2006/wordprocessingDrawing" xmlns:w10="urn:schemas-microsoft-com:office:word" xmlns:w="http://schemas.openxmlformats.org/wordprocessingml/2006/main" xmlns:w14="http://schemas.microsoft.com/office/word/2010/wordml" xmlns:w15="http://schemas.microsoft.com/office/word/2012/wordml" xmlns:w16cid="http://schemas.microsoft.com/office/word/2016/wordml/cid" xmlns:w16se="http://schemas.microsoft.com/office/word/2015/wordml/symex" xmlns:wpg="http://schemas.microsoft.com/office/word/2010/wordprocessingGroup" xmlns:wpi="http://schemas.microsoft.com/office/word/2010/wordprocessingInk" xmlns:wne="http://schemas.microsoft.com/office/word/2006/wordml" xmlns:wps="http://schemas.microsoft.com/office/word/2010/wordprocessingShape" mc:Ignorable="w14 w15 w16se w16cid wp14">
   <w:footnote w:type="separator" w:id="-1">
     <w:p>
       <w:pPr>
@@ -1910,7 +1803,7 @@
 </file>
 
 <file path=word/header1.xml><?xml version="1.0" encoding="utf-8"?>
-<w:hdr xmlns:wpc="http://schemas.microsoft.com/office/word/2010/wordprocessingCanvas" xmlns:cx="http://schemas.microsoft.com/office/drawing/2014/chartex" xmlns:cx1="http://schemas.microsoft.com/office/drawing/2015/9/8/chartex" xmlns:cx2="http://schemas.microsoft.com/office/drawing/2015/10/21/chartex" xmlns:cx3="http://schemas.microsoft.com/office/drawing/2016/5/9/chartex" xmlns:cx4="http://schemas.microsoft.com/office/drawing/2016/5/10/chartex" xmlns:cx5="http://schemas.microsoft.com/office/drawing/2016/5/11/chartex" xmlns:cx6="http://schemas.microsoft.com/office/drawing/2016/5/12/chartex" xmlns:cx7="http://schemas.microsoft.com/office/drawing/2016/5/13/chartex" xmlns:cx8="http://schemas.microsoft.com/office/drawing/2016/5/14/chartex" xmlns:mc="http://schemas.openxmlformats.org/markup-compatibility/2006" xmlns:aink="http://schemas.microsoft.com/office/drawing/2016/ink" xmlns:am3d="http://schemas.microsoft.com/office/drawing/2017/model3d" xmlns:o="urn:schemas-microsoft-com:office:office" xmlns:oel="http://schemas.microsoft.com/office/2019/extlst" xmlns:r="http://schemas.openxmlformats.org/officeDocument/2006/relationships" xmlns:m="http://schemas.openxmlformats.org/officeDocument/2006/math" xmlns:v="urn:schemas-microsoft-com:vml" xmlns:wp14="http://schemas.microsoft.com/office/word/2010/wordprocessingDrawing" xmlns:wp="http://schemas.openxmlformats.org/drawingml/2006/wordprocessingDrawing" xmlns:w10="urn:schemas-microsoft-com:office:word" xmlns:w="http://schemas.openxmlformats.org/wordprocessingml/2006/main" xmlns:w14="http://schemas.microsoft.com/office/word/2010/wordml" xmlns:w15="http://schemas.microsoft.com/office/word/2012/wordml" xmlns:w16cex="http://schemas.microsoft.com/office/word/2018/wordml/cex" xmlns:w16cid="http://schemas.microsoft.com/office/word/2016/wordml/cid" xmlns:w16="http://schemas.microsoft.com/office/word/2018/wordml" xmlns:w16sdtdh="http://schemas.microsoft.com/office/word/2020/wordml/sdtdatahash" xmlns:w16se="http://schemas.microsoft.com/office/word/2015/wordml/symex" xmlns:wpg="http://schemas.microsoft.com/office/word/2010/wordprocessingGroup" xmlns:wpi="http://schemas.microsoft.com/office/word/2010/wordprocessingInk" xmlns:wne="http://schemas.microsoft.com/office/word/2006/wordml" xmlns:wps="http://schemas.microsoft.com/office/word/2010/wordprocessingShape" mc:Ignorable="w14 w15 w16se w16cid w16 w16cex w16sdtdh wp14">
+<w:hdr xmlns:wpc="http://schemas.microsoft.com/office/word/2010/wordprocessingCanvas" xmlns:cx="http://schemas.microsoft.com/office/drawing/2014/chartex" xmlns:cx1="http://schemas.microsoft.com/office/drawing/2015/9/8/chartex" xmlns:cx2="http://schemas.microsoft.com/office/drawing/2015/10/21/chartex" xmlns:cx3="http://schemas.microsoft.com/office/drawing/2016/5/9/chartex" xmlns:cx4="http://schemas.microsoft.com/office/drawing/2016/5/10/chartex" xmlns:cx5="http://schemas.microsoft.com/office/drawing/2016/5/11/chartex" xmlns:cx6="http://schemas.microsoft.com/office/drawing/2016/5/12/chartex" xmlns:cx7="http://schemas.microsoft.com/office/drawing/2016/5/13/chartex" xmlns:cx8="http://schemas.microsoft.com/office/drawing/2016/5/14/chartex" xmlns:mc="http://schemas.openxmlformats.org/markup-compatibility/2006" xmlns:aink="http://schemas.microsoft.com/office/drawing/2016/ink" xmlns:am3d="http://schemas.microsoft.com/office/drawing/2017/model3d" xmlns:o="urn:schemas-microsoft-com:office:office" xmlns:r="http://schemas.openxmlformats.org/officeDocument/2006/relationships" xmlns:m="http://schemas.openxmlformats.org/officeDocument/2006/math" xmlns:v="urn:schemas-microsoft-com:vml" xmlns:wp14="http://schemas.microsoft.com/office/word/2010/wordprocessingDrawing" xmlns:wp="http://schemas.openxmlformats.org/drawingml/2006/wordprocessingDrawing" xmlns:w10="urn:schemas-microsoft-com:office:word" xmlns:w="http://schemas.openxmlformats.org/wordprocessingml/2006/main" xmlns:w14="http://schemas.microsoft.com/office/word/2010/wordml" xmlns:w15="http://schemas.microsoft.com/office/word/2012/wordml" xmlns:w16cid="http://schemas.microsoft.com/office/word/2016/wordml/cid" xmlns:w16se="http://schemas.microsoft.com/office/word/2015/wordml/symex" xmlns:wpg="http://schemas.microsoft.com/office/word/2010/wordprocessingGroup" xmlns:wpi="http://schemas.microsoft.com/office/word/2010/wordprocessingInk" xmlns:wne="http://schemas.microsoft.com/office/word/2006/wordml" xmlns:wps="http://schemas.microsoft.com/office/word/2010/wordprocessingShape" mc:Ignorable="w14 w15 w16se w16cid wp14">
   <w:sdt>
     <w:sdtPr>
       <w:id w:val="2140377170"/>
@@ -1988,7 +1881,7 @@
 </file>
 
 <file path=word/header2.xml><?xml version="1.0" encoding="utf-8"?>
-<w:hdr xmlns:wpc="http://schemas.microsoft.com/office/word/2010/wordprocessingCanvas" xmlns:cx="http://schemas.microsoft.com/office/drawing/2014/chartex" xmlns:cx1="http://schemas.microsoft.com/office/drawing/2015/9/8/chartex" xmlns:cx2="http://schemas.microsoft.com/office/drawing/2015/10/21/chartex" xmlns:cx3="http://schemas.microsoft.com/office/drawing/2016/5/9/chartex" xmlns:cx4="http://schemas.microsoft.com/office/drawing/2016/5/10/chartex" xmlns:cx5="http://schemas.microsoft.com/office/drawing/2016/5/11/chartex" xmlns:cx6="http://schemas.microsoft.com/office/drawing/2016/5/12/chartex" xmlns:cx7="http://schemas.microsoft.com/office/drawing/2016/5/13/chartex" xmlns:cx8="http://schemas.microsoft.com/office/drawing/2016/5/14/chartex" xmlns:mc="http://schemas.openxmlformats.org/markup-compatibility/2006" xmlns:aink="http://schemas.microsoft.com/office/drawing/2016/ink" xmlns:am3d="http://schemas.microsoft.com/office/drawing/2017/model3d" xmlns:o="urn:schemas-microsoft-com:office:office" xmlns:oel="http://schemas.microsoft.com/office/2019/extlst" xmlns:r="http://schemas.openxmlformats.org/officeDocument/2006/relationships" xmlns:m="http://schemas.openxmlformats.org/officeDocument/2006/math" xmlns:v="urn:schemas-microsoft-com:vml" xmlns:wp14="http://schemas.microsoft.com/office/word/2010/wordprocessingDrawing" xmlns:wp="http://schemas.openxmlformats.org/drawingml/2006/wordprocessingDrawing" xmlns:w10="urn:schemas-microsoft-com:office:word" xmlns:w="http://schemas.openxmlformats.org/wordprocessingml/2006/main" xmlns:w14="http://schemas.microsoft.com/office/word/2010/wordml" xmlns:w15="http://schemas.microsoft.com/office/word/2012/wordml" xmlns:w16cex="http://schemas.microsoft.com/office/word/2018/wordml/cex" xmlns:w16cid="http://schemas.microsoft.com/office/word/2016/wordml/cid" xmlns:w16="http://schemas.microsoft.com/office/word/2018/wordml" xmlns:w16sdtdh="http://schemas.microsoft.com/office/word/2020/wordml/sdtdatahash" xmlns:w16se="http://schemas.microsoft.com/office/word/2015/wordml/symex" xmlns:wpg="http://schemas.microsoft.com/office/word/2010/wordprocessingGroup" xmlns:wpi="http://schemas.microsoft.com/office/word/2010/wordprocessingInk" xmlns:wne="http://schemas.microsoft.com/office/word/2006/wordml" xmlns:wps="http://schemas.microsoft.com/office/word/2010/wordprocessingShape" mc:Ignorable="w14 w15 w16se w16cid w16 w16cex w16sdtdh wp14">
+<w:hdr xmlns:wpc="http://schemas.microsoft.com/office/word/2010/wordprocessingCanvas" xmlns:cx="http://schemas.microsoft.com/office/drawing/2014/chartex" xmlns:cx1="http://schemas.microsoft.com/office/drawing/2015/9/8/chartex" xmlns:cx2="http://schemas.microsoft.com/office/drawing/2015/10/21/chartex" xmlns:cx3="http://schemas.microsoft.com/office/drawing/2016/5/9/chartex" xmlns:cx4="http://schemas.microsoft.com/office/drawing/2016/5/10/chartex" xmlns:cx5="http://schemas.microsoft.com/office/drawing/2016/5/11/chartex" xmlns:cx6="http://schemas.microsoft.com/office/drawing/2016/5/12/chartex" xmlns:cx7="http://schemas.microsoft.com/office/drawing/2016/5/13/chartex" xmlns:cx8="http://schemas.microsoft.com/office/drawing/2016/5/14/chartex" xmlns:mc="http://schemas.openxmlformats.org/markup-compatibility/2006" xmlns:aink="http://schemas.microsoft.com/office/drawing/2016/ink" xmlns:am3d="http://schemas.microsoft.com/office/drawing/2017/model3d" xmlns:o="urn:schemas-microsoft-com:office:office" xmlns:r="http://schemas.openxmlformats.org/officeDocument/2006/relationships" xmlns:m="http://schemas.openxmlformats.org/officeDocument/2006/math" xmlns:v="urn:schemas-microsoft-com:vml" xmlns:wp14="http://schemas.microsoft.com/office/word/2010/wordprocessingDrawing" xmlns:wp="http://schemas.openxmlformats.org/drawingml/2006/wordprocessingDrawing" xmlns:w10="urn:schemas-microsoft-com:office:word" xmlns:w="http://schemas.openxmlformats.org/wordprocessingml/2006/main" xmlns:w14="http://schemas.microsoft.com/office/word/2010/wordml" xmlns:w15="http://schemas.microsoft.com/office/word/2012/wordml" xmlns:w16cid="http://schemas.microsoft.com/office/word/2016/wordml/cid" xmlns:w16se="http://schemas.microsoft.com/office/word/2015/wordml/symex" xmlns:wpg="http://schemas.microsoft.com/office/word/2010/wordprocessingGroup" xmlns:wpi="http://schemas.microsoft.com/office/word/2010/wordprocessingInk" xmlns:wne="http://schemas.microsoft.com/office/word/2006/wordml" xmlns:wps="http://schemas.microsoft.com/office/word/2010/wordprocessingShape" mc:Ignorable="w14 w15 w16se w16cid wp14">
   <w:sdt>
     <w:sdtPr>
       <w:rPr>
@@ -2070,7 +1963,7 @@
 </file>
 
 <file path=word/header3.xml><?xml version="1.0" encoding="utf-8"?>
-<w:hdr xmlns:wpc="http://schemas.microsoft.com/office/word/2010/wordprocessingCanvas" xmlns:cx="http://schemas.microsoft.com/office/drawing/2014/chartex" xmlns:cx1="http://schemas.microsoft.com/office/drawing/2015/9/8/chartex" xmlns:cx2="http://schemas.microsoft.com/office/drawing/2015/10/21/chartex" xmlns:cx3="http://schemas.microsoft.com/office/drawing/2016/5/9/chartex" xmlns:cx4="http://schemas.microsoft.com/office/drawing/2016/5/10/chartex" xmlns:cx5="http://schemas.microsoft.com/office/drawing/2016/5/11/chartex" xmlns:cx6="http://schemas.microsoft.com/office/drawing/2016/5/12/chartex" xmlns:cx7="http://schemas.microsoft.com/office/drawing/2016/5/13/chartex" xmlns:cx8="http://schemas.microsoft.com/office/drawing/2016/5/14/chartex" xmlns:mc="http://schemas.openxmlformats.org/markup-compatibility/2006" xmlns:aink="http://schemas.microsoft.com/office/drawing/2016/ink" xmlns:am3d="http://schemas.microsoft.com/office/drawing/2017/model3d" xmlns:o="urn:schemas-microsoft-com:office:office" xmlns:oel="http://schemas.microsoft.com/office/2019/extlst" xmlns:r="http://schemas.openxmlformats.org/officeDocument/2006/relationships" xmlns:m="http://schemas.openxmlformats.org/officeDocument/2006/math" xmlns:v="urn:schemas-microsoft-com:vml" xmlns:wp14="http://schemas.microsoft.com/office/word/2010/wordprocessingDrawing" xmlns:wp="http://schemas.openxmlformats.org/drawingml/2006/wordprocessingDrawing" xmlns:w10="urn:schemas-microsoft-com:office:word" xmlns:w="http://schemas.openxmlformats.org/wordprocessingml/2006/main" xmlns:w14="http://schemas.microsoft.com/office/word/2010/wordml" xmlns:w15="http://schemas.microsoft.com/office/word/2012/wordml" xmlns:w16cex="http://schemas.microsoft.com/office/word/2018/wordml/cex" xmlns:w16cid="http://schemas.microsoft.com/office/word/2016/wordml/cid" xmlns:w16="http://schemas.microsoft.com/office/word/2018/wordml" xmlns:w16sdtdh="http://schemas.microsoft.com/office/word/2020/wordml/sdtdatahash" xmlns:w16se="http://schemas.microsoft.com/office/word/2015/wordml/symex" xmlns:wpg="http://schemas.microsoft.com/office/word/2010/wordprocessingGroup" xmlns:wpi="http://schemas.microsoft.com/office/word/2010/wordprocessingInk" xmlns:wne="http://schemas.microsoft.com/office/word/2006/wordml" xmlns:wps="http://schemas.microsoft.com/office/word/2010/wordprocessingShape" mc:Ignorable="w14 w15 w16se w16cid w16 w16cex w16sdtdh wp14">
+<w:hdr xmlns:wpc="http://schemas.microsoft.com/office/word/2010/wordprocessingCanvas" xmlns:cx="http://schemas.microsoft.com/office/drawing/2014/chartex" xmlns:cx1="http://schemas.microsoft.com/office/drawing/2015/9/8/chartex" xmlns:cx2="http://schemas.microsoft.com/office/drawing/2015/10/21/chartex" xmlns:cx3="http://schemas.microsoft.com/office/drawing/2016/5/9/chartex" xmlns:cx4="http://schemas.microsoft.com/office/drawing/2016/5/10/chartex" xmlns:cx5="http://schemas.microsoft.com/office/drawing/2016/5/11/chartex" xmlns:cx6="http://schemas.microsoft.com/office/drawing/2016/5/12/chartex" xmlns:cx7="http://schemas.microsoft.com/office/drawing/2016/5/13/chartex" xmlns:cx8="http://schemas.microsoft.com/office/drawing/2016/5/14/chartex" xmlns:mc="http://schemas.openxmlformats.org/markup-compatibility/2006" xmlns:aink="http://schemas.microsoft.com/office/drawing/2016/ink" xmlns:am3d="http://schemas.microsoft.com/office/drawing/2017/model3d" xmlns:o="urn:schemas-microsoft-com:office:office" xmlns:r="http://schemas.openxmlformats.org/officeDocument/2006/relationships" xmlns:m="http://schemas.openxmlformats.org/officeDocument/2006/math" xmlns:v="urn:schemas-microsoft-com:vml" xmlns:wp14="http://schemas.microsoft.com/office/word/2010/wordprocessingDrawing" xmlns:wp="http://schemas.openxmlformats.org/drawingml/2006/wordprocessingDrawing" xmlns:w10="urn:schemas-microsoft-com:office:word" xmlns:w="http://schemas.openxmlformats.org/wordprocessingml/2006/main" xmlns:w14="http://schemas.microsoft.com/office/word/2010/wordml" xmlns:w15="http://schemas.microsoft.com/office/word/2012/wordml" xmlns:w16cid="http://schemas.microsoft.com/office/word/2016/wordml/cid" xmlns:w16se="http://schemas.microsoft.com/office/word/2015/wordml/symex" xmlns:wpg="http://schemas.microsoft.com/office/word/2010/wordprocessingGroup" xmlns:wpi="http://schemas.microsoft.com/office/word/2010/wordprocessingInk" xmlns:wne="http://schemas.microsoft.com/office/word/2006/wordml" xmlns:wps="http://schemas.microsoft.com/office/word/2010/wordprocessingShape" mc:Ignorable="w14 w15 w16se w16cid wp14">
   <w:sdt>
     <w:sdtPr>
       <w:rPr>
@@ -2147,7 +2040,7 @@
 </file>
 
 <file path=word/header4.xml><?xml version="1.0" encoding="utf-8"?>
-<w:hdr xmlns:wpc="http://schemas.microsoft.com/office/word/2010/wordprocessingCanvas" xmlns:cx="http://schemas.microsoft.com/office/drawing/2014/chartex" xmlns:cx1="http://schemas.microsoft.com/office/drawing/2015/9/8/chartex" xmlns:cx2="http://schemas.microsoft.com/office/drawing/2015/10/21/chartex" xmlns:cx3="http://schemas.microsoft.com/office/drawing/2016/5/9/chartex" xmlns:cx4="http://schemas.microsoft.com/office/drawing/2016/5/10/chartex" xmlns:cx5="http://schemas.microsoft.com/office/drawing/2016/5/11/chartex" xmlns:cx6="http://schemas.microsoft.com/office/drawing/2016/5/12/chartex" xmlns:cx7="http://schemas.microsoft.com/office/drawing/2016/5/13/chartex" xmlns:cx8="http://schemas.microsoft.com/office/drawing/2016/5/14/chartex" xmlns:mc="http://schemas.openxmlformats.org/markup-compatibility/2006" xmlns:aink="http://schemas.microsoft.com/office/drawing/2016/ink" xmlns:am3d="http://schemas.microsoft.com/office/drawing/2017/model3d" xmlns:o="urn:schemas-microsoft-com:office:office" xmlns:oel="http://schemas.microsoft.com/office/2019/extlst" xmlns:r="http://schemas.openxmlformats.org/officeDocument/2006/relationships" xmlns:m="http://schemas.openxmlformats.org/officeDocument/2006/math" xmlns:v="urn:schemas-microsoft-com:vml" xmlns:wp14="http://schemas.microsoft.com/office/word/2010/wordprocessingDrawing" xmlns:wp="http://schemas.openxmlformats.org/drawingml/2006/wordprocessingDrawing" xmlns:w10="urn:schemas-microsoft-com:office:word" xmlns:w="http://schemas.openxmlformats.org/wordprocessingml/2006/main" xmlns:w14="http://schemas.microsoft.com/office/word/2010/wordml" xmlns:w15="http://schemas.microsoft.com/office/word/2012/wordml" xmlns:w16cex="http://schemas.microsoft.com/office/word/2018/wordml/cex" xmlns:w16cid="http://schemas.microsoft.com/office/word/2016/wordml/cid" xmlns:w16="http://schemas.microsoft.com/office/word/2018/wordml" xmlns:w16sdtdh="http://schemas.microsoft.com/office/word/2020/wordml/sdtdatahash" xmlns:w16se="http://schemas.microsoft.com/office/word/2015/wordml/symex" xmlns:wpg="http://schemas.microsoft.com/office/word/2010/wordprocessingGroup" xmlns:wpi="http://schemas.microsoft.com/office/word/2010/wordprocessingInk" xmlns:wne="http://schemas.microsoft.com/office/word/2006/wordml" xmlns:wps="http://schemas.microsoft.com/office/word/2010/wordprocessingShape" mc:Ignorable="w14 w15 w16se w16cid w16 w16cex w16sdtdh wp14">
+<w:hdr xmlns:wpc="http://schemas.microsoft.com/office/word/2010/wordprocessingCanvas" xmlns:cx="http://schemas.microsoft.com/office/drawing/2014/chartex" xmlns:cx1="http://schemas.microsoft.com/office/drawing/2015/9/8/chartex" xmlns:cx2="http://schemas.microsoft.com/office/drawing/2015/10/21/chartex" xmlns:cx3="http://schemas.microsoft.com/office/drawing/2016/5/9/chartex" xmlns:cx4="http://schemas.microsoft.com/office/drawing/2016/5/10/chartex" xmlns:cx5="http://schemas.microsoft.com/office/drawing/2016/5/11/chartex" xmlns:cx6="http://schemas.microsoft.com/office/drawing/2016/5/12/chartex" xmlns:cx7="http://schemas.microsoft.com/office/drawing/2016/5/13/chartex" xmlns:cx8="http://schemas.microsoft.com/office/drawing/2016/5/14/chartex" xmlns:mc="http://schemas.openxmlformats.org/markup-compatibility/2006" xmlns:aink="http://schemas.microsoft.com/office/drawing/2016/ink" xmlns:am3d="http://schemas.microsoft.com/office/drawing/2017/model3d" xmlns:o="urn:schemas-microsoft-com:office:office" xmlns:r="http://schemas.openxmlformats.org/officeDocument/2006/relationships" xmlns:m="http://schemas.openxmlformats.org/officeDocument/2006/math" xmlns:v="urn:schemas-microsoft-com:vml" xmlns:wp14="http://schemas.microsoft.com/office/word/2010/wordprocessingDrawing" xmlns:wp="http://schemas.openxmlformats.org/drawingml/2006/wordprocessingDrawing" xmlns:w10="urn:schemas-microsoft-com:office:word" xmlns:w="http://schemas.openxmlformats.org/wordprocessingml/2006/main" xmlns:w14="http://schemas.microsoft.com/office/word/2010/wordml" xmlns:w15="http://schemas.microsoft.com/office/word/2012/wordml" xmlns:w16cid="http://schemas.microsoft.com/office/word/2016/wordml/cid" xmlns:w16se="http://schemas.microsoft.com/office/word/2015/wordml/symex" xmlns:wpg="http://schemas.microsoft.com/office/word/2010/wordprocessingGroup" xmlns:wpi="http://schemas.microsoft.com/office/word/2010/wordprocessingInk" xmlns:wne="http://schemas.microsoft.com/office/word/2006/wordml" xmlns:wps="http://schemas.microsoft.com/office/word/2010/wordprocessingShape" mc:Ignorable="w14 w15 w16se w16cid wp14">
   <w:p>
     <w:pPr>
       <w:pStyle w:val="Header"/>
@@ -2202,7 +2095,7 @@
                   </a:prstGeom>
                   <a:extLst>
                     <a:ext uri="{FAA26D3D-D897-4be2-8F04-BA451C77F1D7}">
-                      <ma14:placeholderFlag xmlns:arto="http://schemas.microsoft.com/office/word/2006/arto" xmlns="" xmlns:mo="http://schemas.microsoft.com/office/mac/office/2008/main" xmlns:mv="urn:schemas-microsoft-com:mac:vml" xmlns:o="urn:schemas-microsoft-com:office:office" xmlns:v="urn:schemas-microsoft-com:vml" xmlns:w10="urn:schemas-microsoft-com:office:word" xmlns:w="http://schemas.openxmlformats.org/wordprocessingml/2006/main" xmlns:ma14="http://schemas.microsoft.com/office/mac/drawingml/2011/main"/>
+                      <ma14:placeholderFlag xmlns:oel="http://schemas.microsoft.com/office/2019/extlst" xmlns:w16sdtdh="http://schemas.microsoft.com/office/word/2020/wordml/sdtdatahash" xmlns:arto="http://schemas.microsoft.com/office/word/2006/arto" xmlns="" xmlns:mo="http://schemas.microsoft.com/office/mac/office/2008/main" xmlns:mv="urn:schemas-microsoft-com:mac:vml" xmlns:o="urn:schemas-microsoft-com:office:office" xmlns:v="urn:schemas-microsoft-com:vml" xmlns:w10="urn:schemas-microsoft-com:office:word" xmlns:w="http://schemas.openxmlformats.org/wordprocessingml/2006/main" xmlns:ma14="http://schemas.microsoft.com/office/mac/drawingml/2011/main"/>
                     </a:ext>
                   </a:extLst>
                 </pic:spPr>
@@ -2223,7 +2116,7 @@
 </file>
 
 <file path=word/numbering.xml><?xml version="1.0" encoding="utf-8"?>
-<w:numbering xmlns:wpc="http://schemas.microsoft.com/office/word/2010/wordprocessingCanvas" xmlns:cx="http://schemas.microsoft.com/office/drawing/2014/chartex" xmlns:cx1="http://schemas.microsoft.com/office/drawing/2015/9/8/chartex" xmlns:cx2="http://schemas.microsoft.com/office/drawing/2015/10/21/chartex" xmlns:cx3="http://schemas.microsoft.com/office/drawing/2016/5/9/chartex" xmlns:cx4="http://schemas.microsoft.com/office/drawing/2016/5/10/chartex" xmlns:cx5="http://schemas.microsoft.com/office/drawing/2016/5/11/chartex" xmlns:cx6="http://schemas.microsoft.com/office/drawing/2016/5/12/chartex" xmlns:cx7="http://schemas.microsoft.com/office/drawing/2016/5/13/chartex" xmlns:cx8="http://schemas.microsoft.com/office/drawing/2016/5/14/chartex" xmlns:mc="http://schemas.openxmlformats.org/markup-compatibility/2006" xmlns:aink="http://schemas.microsoft.com/office/drawing/2016/ink" xmlns:am3d="http://schemas.microsoft.com/office/drawing/2017/model3d" xmlns:o="urn:schemas-microsoft-com:office:office" xmlns:oel="http://schemas.microsoft.com/office/2019/extlst" xmlns:r="http://schemas.openxmlformats.org/officeDocument/2006/relationships" xmlns:m="http://schemas.openxmlformats.org/officeDocument/2006/math" xmlns:v="urn:schemas-microsoft-com:vml" xmlns:wp14="http://schemas.microsoft.com/office/word/2010/wordprocessingDrawing" xmlns:wp="http://schemas.openxmlformats.org/drawingml/2006/wordprocessingDrawing" xmlns:w10="urn:schemas-microsoft-com:office:word" xmlns:w="http://schemas.openxmlformats.org/wordprocessingml/2006/main" xmlns:w14="http://schemas.microsoft.com/office/word/2010/wordml" xmlns:w15="http://schemas.microsoft.com/office/word/2012/wordml" xmlns:w16cex="http://schemas.microsoft.com/office/word/2018/wordml/cex" xmlns:w16cid="http://schemas.microsoft.com/office/word/2016/wordml/cid" xmlns:w16="http://schemas.microsoft.com/office/word/2018/wordml" xmlns:w16sdtdh="http://schemas.microsoft.com/office/word/2020/wordml/sdtdatahash" xmlns:w16se="http://schemas.microsoft.com/office/word/2015/wordml/symex" xmlns:wpg="http://schemas.microsoft.com/office/word/2010/wordprocessingGroup" xmlns:wpi="http://schemas.microsoft.com/office/word/2010/wordprocessingInk" xmlns:wne="http://schemas.microsoft.com/office/word/2006/wordml" xmlns:wps="http://schemas.microsoft.com/office/word/2010/wordprocessingShape" mc:Ignorable="w14 w15 w16se w16cid w16 w16cex w16sdtdh wp14">
+<w:numbering xmlns:wpc="http://schemas.microsoft.com/office/word/2010/wordprocessingCanvas" xmlns:cx="http://schemas.microsoft.com/office/drawing/2014/chartex" xmlns:cx1="http://schemas.microsoft.com/office/drawing/2015/9/8/chartex" xmlns:cx2="http://schemas.microsoft.com/office/drawing/2015/10/21/chartex" xmlns:cx3="http://schemas.microsoft.com/office/drawing/2016/5/9/chartex" xmlns:cx4="http://schemas.microsoft.com/office/drawing/2016/5/10/chartex" xmlns:cx5="http://schemas.microsoft.com/office/drawing/2016/5/11/chartex" xmlns:cx6="http://schemas.microsoft.com/office/drawing/2016/5/12/chartex" xmlns:cx7="http://schemas.microsoft.com/office/drawing/2016/5/13/chartex" xmlns:cx8="http://schemas.microsoft.com/office/drawing/2016/5/14/chartex" xmlns:mc="http://schemas.openxmlformats.org/markup-compatibility/2006" xmlns:aink="http://schemas.microsoft.com/office/drawing/2016/ink" xmlns:am3d="http://schemas.microsoft.com/office/drawing/2017/model3d" xmlns:o="urn:schemas-microsoft-com:office:office" xmlns:r="http://schemas.openxmlformats.org/officeDocument/2006/relationships" xmlns:m="http://schemas.openxmlformats.org/officeDocument/2006/math" xmlns:v="urn:schemas-microsoft-com:vml" xmlns:wp14="http://schemas.microsoft.com/office/word/2010/wordprocessingDrawing" xmlns:wp="http://schemas.openxmlformats.org/drawingml/2006/wordprocessingDrawing" xmlns:w10="urn:schemas-microsoft-com:office:word" xmlns:w="http://schemas.openxmlformats.org/wordprocessingml/2006/main" xmlns:w14="http://schemas.microsoft.com/office/word/2010/wordml" xmlns:w15="http://schemas.microsoft.com/office/word/2012/wordml" xmlns:w16cid="http://schemas.microsoft.com/office/word/2016/wordml/cid" xmlns:w16se="http://schemas.microsoft.com/office/word/2015/wordml/symex" xmlns:wpg="http://schemas.microsoft.com/office/word/2010/wordprocessingGroup" xmlns:wpi="http://schemas.microsoft.com/office/word/2010/wordprocessingInk" xmlns:wne="http://schemas.microsoft.com/office/word/2006/wordml" xmlns:wps="http://schemas.microsoft.com/office/word/2010/wordprocessingShape" mc:Ignorable="w14 w15 w16se w16cid wp14">
   <w:abstractNum w:abstractNumId="0" w15:restartNumberingAfterBreak="0">
     <w:nsid w:val="04572529"/>
     <w:multiLevelType w:val="hybridMultilevel"/>
@@ -4877,25 +4770,25 @@
       </w:pPr>
     </w:lvl>
   </w:abstractNum>
-  <w:num w:numId="1" w16cid:durableId="653295558">
+  <w:num w:numId="1">
     <w:abstractNumId w:val="16"/>
   </w:num>
-  <w:num w:numId="2" w16cid:durableId="1384871819">
+  <w:num w:numId="2">
     <w:abstractNumId w:val="5"/>
   </w:num>
-  <w:num w:numId="3" w16cid:durableId="2045908050">
+  <w:num w:numId="3">
     <w:abstractNumId w:val="23"/>
   </w:num>
-  <w:num w:numId="4" w16cid:durableId="74788025">
+  <w:num w:numId="4">
     <w:abstractNumId w:val="13"/>
   </w:num>
-  <w:num w:numId="5" w16cid:durableId="23599859">
+  <w:num w:numId="5">
     <w:abstractNumId w:val="10"/>
   </w:num>
-  <w:num w:numId="6" w16cid:durableId="867909746">
+  <w:num w:numId="6">
     <w:abstractNumId w:val="29"/>
   </w:num>
-  <w:num w:numId="7" w16cid:durableId="544293446">
+  <w:num w:numId="7">
     <w:abstractNumId w:val="26"/>
     <w:lvlOverride w:ilvl="0">
       <w:startOverride w:val="1"/>
@@ -4925,7 +4818,7 @@
       <w:startOverride w:val="1"/>
     </w:lvlOverride>
   </w:num>
-  <w:num w:numId="8" w16cid:durableId="1598908007">
+  <w:num w:numId="8">
     <w:abstractNumId w:val="22"/>
     <w:lvlOverride w:ilvl="0">
       <w:startOverride w:val="1"/>
@@ -4955,22 +4848,22 @@
       <w:startOverride w:val="1"/>
     </w:lvlOverride>
   </w:num>
-  <w:num w:numId="9" w16cid:durableId="545458351">
+  <w:num w:numId="9">
     <w:abstractNumId w:val="21"/>
   </w:num>
-  <w:num w:numId="10" w16cid:durableId="1922060555">
+  <w:num w:numId="10">
     <w:abstractNumId w:val="12"/>
   </w:num>
-  <w:num w:numId="11" w16cid:durableId="1513059641">
+  <w:num w:numId="11">
     <w:abstractNumId w:val="20"/>
   </w:num>
-  <w:num w:numId="12" w16cid:durableId="557279035">
+  <w:num w:numId="12">
     <w:abstractNumId w:val="6"/>
   </w:num>
-  <w:num w:numId="13" w16cid:durableId="1290160946">
+  <w:num w:numId="13">
     <w:abstractNumId w:val="9"/>
   </w:num>
-  <w:num w:numId="14" w16cid:durableId="842355006">
+  <w:num w:numId="14">
     <w:abstractNumId w:val="23"/>
     <w:lvlOverride w:ilvl="0">
       <w:startOverride w:val="1"/>
@@ -5000,7 +4893,7 @@
       <w:startOverride w:val="1"/>
     </w:lvlOverride>
   </w:num>
-  <w:num w:numId="15" w16cid:durableId="1788428635">
+  <w:num w:numId="15">
     <w:abstractNumId w:val="13"/>
     <w:lvlOverride w:ilvl="0">
       <w:startOverride w:val="1"/>
@@ -5030,7 +4923,7 @@
       <w:startOverride w:val="1"/>
     </w:lvlOverride>
   </w:num>
-  <w:num w:numId="16" w16cid:durableId="95297863">
+  <w:num w:numId="16">
     <w:abstractNumId w:val="7"/>
     <w:lvlOverride w:ilvl="0">
       <w:startOverride w:val="1"/>
@@ -5060,7 +4953,7 @@
       <w:startOverride w:val="1"/>
     </w:lvlOverride>
   </w:num>
-  <w:num w:numId="17" w16cid:durableId="841091084">
+  <w:num w:numId="17">
     <w:abstractNumId w:val="18"/>
     <w:lvlOverride w:ilvl="0">
       <w:startOverride w:val="1"/>
@@ -5090,7 +4983,7 @@
       <w:startOverride w:val="1"/>
     </w:lvlOverride>
   </w:num>
-  <w:num w:numId="18" w16cid:durableId="1456288470">
+  <w:num w:numId="18">
     <w:abstractNumId w:val="19"/>
     <w:lvlOverride w:ilvl="0">
       <w:startOverride w:val="1"/>
@@ -5120,7 +5013,7 @@
       <w:startOverride w:val="1"/>
     </w:lvlOverride>
   </w:num>
-  <w:num w:numId="19" w16cid:durableId="1004673216">
+  <w:num w:numId="19">
     <w:abstractNumId w:val="0"/>
     <w:lvlOverride w:ilvl="0">
       <w:startOverride w:val="1"/>
@@ -5150,25 +5043,25 @@
       <w:startOverride w:val="1"/>
     </w:lvlOverride>
   </w:num>
-  <w:num w:numId="20" w16cid:durableId="2053191056">
+  <w:num w:numId="20">
     <w:abstractNumId w:val="24"/>
   </w:num>
-  <w:num w:numId="21" w16cid:durableId="1921253979">
+  <w:num w:numId="21">
     <w:abstractNumId w:val="0"/>
   </w:num>
-  <w:num w:numId="22" w16cid:durableId="780951414">
+  <w:num w:numId="22">
     <w:abstractNumId w:val="17"/>
   </w:num>
-  <w:num w:numId="23" w16cid:durableId="444812216">
+  <w:num w:numId="23">
     <w:abstractNumId w:val="27"/>
   </w:num>
-  <w:num w:numId="24" w16cid:durableId="209725858">
+  <w:num w:numId="24">
     <w:abstractNumId w:val="15"/>
   </w:num>
-  <w:num w:numId="25" w16cid:durableId="756823807">
+  <w:num w:numId="25">
     <w:abstractNumId w:val="3"/>
   </w:num>
-  <w:num w:numId="26" w16cid:durableId="1132479798">
+  <w:num w:numId="26">
     <w:abstractNumId w:val="20"/>
     <w:lvlOverride w:ilvl="0">
       <w:startOverride w:val="1"/>
@@ -5198,7 +5091,7 @@
       <w:startOverride w:val="1"/>
     </w:lvlOverride>
   </w:num>
-  <w:num w:numId="27" w16cid:durableId="164177435">
+  <w:num w:numId="27">
     <w:abstractNumId w:val="12"/>
     <w:lvlOverride w:ilvl="0">
       <w:startOverride w:val="1"/>
@@ -5228,7 +5121,7 @@
       <w:startOverride w:val="1"/>
     </w:lvlOverride>
   </w:num>
-  <w:num w:numId="28" w16cid:durableId="1291521017">
+  <w:num w:numId="28">
     <w:abstractNumId w:val="14"/>
     <w:lvlOverride w:ilvl="0">
       <w:startOverride w:val="1"/>
@@ -5258,25 +5151,25 @@
       <w:startOverride w:val="1"/>
     </w:lvlOverride>
   </w:num>
-  <w:num w:numId="29" w16cid:durableId="162667233">
+  <w:num w:numId="29">
     <w:abstractNumId w:val="8"/>
   </w:num>
-  <w:num w:numId="30" w16cid:durableId="1487354753">
+  <w:num w:numId="30">
     <w:abstractNumId w:val="11"/>
   </w:num>
-  <w:num w:numId="31" w16cid:durableId="2064332156">
+  <w:num w:numId="31">
     <w:abstractNumId w:val="25"/>
   </w:num>
-  <w:num w:numId="32" w16cid:durableId="1279529363">
+  <w:num w:numId="32">
     <w:abstractNumId w:val="1"/>
   </w:num>
-  <w:num w:numId="33" w16cid:durableId="1502349187">
+  <w:num w:numId="33">
     <w:abstractNumId w:val="28"/>
   </w:num>
-  <w:num w:numId="34" w16cid:durableId="635062942">
+  <w:num w:numId="34">
     <w:abstractNumId w:val="2"/>
   </w:num>
-  <w:num w:numId="35" w16cid:durableId="1237204073">
+  <w:num w:numId="35">
     <w:abstractNumId w:val="4"/>
   </w:num>
   <w:numIdMacAtCleanup w:val="12"/>
@@ -5284,7 +5177,7 @@
 </file>
 
 <file path=word/styles.xml><?xml version="1.0" encoding="utf-8"?>
-<w:styles xmlns:mc="http://schemas.openxmlformats.org/markup-compatibility/2006" xmlns:r="http://schemas.openxmlformats.org/officeDocument/2006/relationships" xmlns:w="http://schemas.openxmlformats.org/wordprocessingml/2006/main" xmlns:w14="http://schemas.microsoft.com/office/word/2010/wordml" xmlns:w15="http://schemas.microsoft.com/office/word/2012/wordml" xmlns:w16cex="http://schemas.microsoft.com/office/word/2018/wordml/cex" xmlns:w16cid="http://schemas.microsoft.com/office/word/2016/wordml/cid" xmlns:w16="http://schemas.microsoft.com/office/word/2018/wordml" xmlns:w16sdtdh="http://schemas.microsoft.com/office/word/2020/wordml/sdtdatahash" xmlns:w16se="http://schemas.microsoft.com/office/word/2015/wordml/symex" mc:Ignorable="w14 w15 w16se w16cid w16 w16cex w16sdtdh">
+<w:styles xmlns:mc="http://schemas.openxmlformats.org/markup-compatibility/2006" xmlns:r="http://schemas.openxmlformats.org/officeDocument/2006/relationships" xmlns:w="http://schemas.openxmlformats.org/wordprocessingml/2006/main" xmlns:w14="http://schemas.microsoft.com/office/word/2010/wordml" xmlns:w15="http://schemas.microsoft.com/office/word/2012/wordml" xmlns:w16cid="http://schemas.microsoft.com/office/word/2016/wordml/cid" xmlns:w16se="http://schemas.microsoft.com/office/word/2015/wordml/symex" mc:Ignorable="w14 w15 w16se w16cid">
   <w:docDefaults>
     <w:rPrDefault>
       <w:rPr>
@@ -5301,7 +5194,7 @@
       </w:pPr>
     </w:pPrDefault>
   </w:docDefaults>
-  <w:latentStyles w:defLockedState="0" w:defUIPriority="99" w:defSemiHidden="0" w:defUnhideWhenUsed="0" w:defQFormat="0" w:count="376">
+  <w:latentStyles w:defLockedState="0" w:defUIPriority="99" w:defSemiHidden="0" w:defUnhideWhenUsed="0" w:defQFormat="0" w:count="377">
     <w:lsdException w:name="Normal" w:uiPriority="0" w:qFormat="1"/>
     <w:lsdException w:name="heading 1" w:uiPriority="0" w:qFormat="1"/>
     <w:lsdException w:name="heading 2" w:semiHidden="1" w:uiPriority="0" w:unhideWhenUsed="1" w:qFormat="1"/>
@@ -5678,6 +5571,7 @@
     <w:lsdException w:name="Hashtag" w:semiHidden="1" w:unhideWhenUsed="1"/>
     <w:lsdException w:name="Unresolved Mention" w:semiHidden="1" w:unhideWhenUsed="1"/>
     <w:lsdException w:name="Smart Link" w:semiHidden="1" w:unhideWhenUsed="1"/>
+    <w:lsdException w:name="Smart Link Error" w:semiHidden="1" w:unhideWhenUsed="1"/>
   </w:latentStyles>
   <w:style w:type="paragraph" w:default="1" w:styleId="Normal">
     <w:name w:val="Normal"/>
@@ -6231,11 +6125,12 @@
     <w:uiPriority w:val="35"/>
     <w:unhideWhenUsed/>
     <w:qFormat/>
-    <w:rsid w:val="009651C4"/>
+    <w:rsid w:val="00147EB5"/>
     <w:pPr>
       <w:spacing w:line="240" w:lineRule="auto"/>
     </w:pPr>
     <w:rPr>
+      <w:b/>
       <w:bCs/>
       <w:szCs w:val="18"/>
     </w:rPr>
@@ -7123,6 +7018,21 @@
 </file>
 
 <file path=customXml/item1.xml><?xml version="1.0" encoding="utf-8"?>
+<?mso-contentType ?>
+<FormTemplates xmlns="http://schemas.microsoft.com/sharepoint/v3/contenttype/forms">
+  <Display>DocumentLibraryForm</Display>
+  <Edit>DocumentLibraryForm</Edit>
+  <New>DocumentLibraryForm</New>
+</FormTemplates>
+</file>
+
+<file path=customXml/item2.xml><?xml version="1.0" encoding="utf-8"?>
+<p:properties xmlns:p="http://schemas.microsoft.com/office/2006/metadata/properties" xmlns:xsi="http://www.w3.org/2001/XMLSchema-instance" xmlns:pc="http://schemas.microsoft.com/office/infopath/2007/PartnerControls">
+  <documentManagement/>
+</p:properties>
+</file>
+
+<file path=customXml/item3.xml><?xml version="1.0" encoding="utf-8"?>
 <ct:contentTypeSchema xmlns:ct="http://schemas.microsoft.com/office/2006/metadata/contentType" xmlns:ma="http://schemas.microsoft.com/office/2006/metadata/properties/metaAttributes" ct:_="" ma:_="" ma:contentTypeName="Document" ma:contentTypeID="0x010100992DA90681DC3B41B85CF2D98236C0FF" ma:contentTypeVersion="8" ma:contentTypeDescription="Create a new document." ma:contentTypeScope="" ma:versionID="f0ff459af1be02a40b38e22d29d3c553">
   <xsd:schema xmlns:xsd="http://www.w3.org/2001/XMLSchema" xmlns:xs="http://www.w3.org/2001/XMLSchema" xmlns:p="http://schemas.microsoft.com/office/2006/metadata/properties" xmlns:ns3="4fae49c7-9cb0-43b5-be9f-8c787c4aee0b" targetNamespace="http://schemas.microsoft.com/office/2006/metadata/properties" ma:root="true" ma:fieldsID="2a003a69c30ca4e283d494d5230e2b7b" ns3:_="">
     <xsd:import namespace="4fae49c7-9cb0-43b5-be9f-8c787c4aee0b"/>
@@ -7292,26 +7202,28 @@
 </ct:contentTypeSchema>
 </file>
 
-<file path=customXml/item2.xml><?xml version="1.0" encoding="utf-8"?>
-<?mso-contentType ?>
-<FormTemplates xmlns="http://schemas.microsoft.com/sharepoint/v3/contenttype/forms">
-  <Display>DocumentLibraryForm</Display>
-  <Edit>DocumentLibraryForm</Edit>
-  <New>DocumentLibraryForm</New>
-</FormTemplates>
-</file>
-
-<file path=customXml/item3.xml><?xml version="1.0" encoding="utf-8"?>
-<p:properties xmlns:p="http://schemas.microsoft.com/office/2006/metadata/properties" xmlns:xsi="http://www.w3.org/2001/XMLSchema-instance" xmlns:pc="http://schemas.microsoft.com/office/infopath/2007/PartnerControls">
-  <documentManagement/>
-</p:properties>
-</file>
-
 <file path=customXml/item4.xml><?xml version="1.0" encoding="utf-8"?>
 <b:Sources xmlns:b="http://schemas.openxmlformats.org/officeDocument/2006/bibliography" xmlns="http://schemas.openxmlformats.org/officeDocument/2006/bibliography" SelectedStyle="\APASixthEditionOfficeOnline.xsl" StyleName="APA" Version="6"/>
 </file>
 
 <file path=customXml/itemProps1.xml><?xml version="1.0" encoding="utf-8"?>
+<ds:datastoreItem xmlns:ds="http://schemas.openxmlformats.org/officeDocument/2006/customXml" ds:itemID="{A3475B1B-647D-4A4B-8887-F17A88ED4D0B}">
+  <ds:schemaRefs>
+    <ds:schemaRef ds:uri="http://schemas.microsoft.com/sharepoint/v3/contenttype/forms"/>
+  </ds:schemaRefs>
+</ds:datastoreItem>
+</file>
+
+<file path=customXml/itemProps2.xml><?xml version="1.0" encoding="utf-8"?>
+<ds:datastoreItem xmlns:ds="http://schemas.openxmlformats.org/officeDocument/2006/customXml" ds:itemID="{9339D137-5B3E-4446-A99F-88C56840970B}">
+  <ds:schemaRefs>
+    <ds:schemaRef ds:uri="http://schemas.microsoft.com/office/2006/metadata/properties"/>
+    <ds:schemaRef ds:uri="http://schemas.microsoft.com/office/infopath/2007/PartnerControls"/>
+  </ds:schemaRefs>
+</ds:datastoreItem>
+</file>
+
+<file path=customXml/itemProps3.xml><?xml version="1.0" encoding="utf-8"?>
 <ds:datastoreItem xmlns:ds="http://schemas.openxmlformats.org/officeDocument/2006/customXml" ds:itemID="{FE95AFE6-B42B-41B1-9F38-DD7702B84A72}">
   <ds:schemaRefs>
     <ds:schemaRef ds:uri="http://schemas.microsoft.com/office/2006/metadata/contentType"/>
@@ -7329,25 +7241,8 @@
 </ds:datastoreItem>
 </file>
 
-<file path=customXml/itemProps2.xml><?xml version="1.0" encoding="utf-8"?>
-<ds:datastoreItem xmlns:ds="http://schemas.openxmlformats.org/officeDocument/2006/customXml" ds:itemID="{A3475B1B-647D-4A4B-8887-F17A88ED4D0B}">
-  <ds:schemaRefs>
-    <ds:schemaRef ds:uri="http://schemas.microsoft.com/sharepoint/v3/contenttype/forms"/>
-  </ds:schemaRefs>
-</ds:datastoreItem>
-</file>
-
-<file path=customXml/itemProps3.xml><?xml version="1.0" encoding="utf-8"?>
-<ds:datastoreItem xmlns:ds="http://schemas.openxmlformats.org/officeDocument/2006/customXml" ds:itemID="{9339D137-5B3E-4446-A99F-88C56840970B}">
-  <ds:schemaRefs>
-    <ds:schemaRef ds:uri="http://schemas.microsoft.com/office/2006/metadata/properties"/>
-    <ds:schemaRef ds:uri="http://schemas.microsoft.com/office/infopath/2007/PartnerControls"/>
-  </ds:schemaRefs>
-</ds:datastoreItem>
-</file>
-
 <file path=customXml/itemProps4.xml><?xml version="1.0" encoding="utf-8"?>
-<ds:datastoreItem xmlns:ds="http://schemas.openxmlformats.org/officeDocument/2006/customXml" ds:itemID="{91FC84E2-0DEE-4F85-92E7-A25ACD05F8DE}">
+<ds:datastoreItem xmlns:ds="http://schemas.openxmlformats.org/officeDocument/2006/customXml" ds:itemID="{DF493939-C26E-7742-B83F-736BC83A0411}">
   <ds:schemaRefs>
     <ds:schemaRef ds:uri="http://schemas.openxmlformats.org/officeDocument/2006/bibliography"/>
   </ds:schemaRefs>

</xml_diff>